<commit_message>
Revised the document, created the pdf and included all the files in a rar file.
</commit_message>
<xml_diff>
--- a/Azul-CRA-PL1.docx
+++ b/Azul-CRA-PL1.docx
@@ -1060,7 +1060,25 @@
           <w:sz w:val="22"/>
           <w:szCs w:val="22"/>
         </w:rPr>
-        <w:t xml:space="preserve"> Tras esto, elegirá en qué línea de patrón se colocará y si alguna de los azulejos caerá al suelo o no.</w:t>
+        <w:t xml:space="preserve"> Tras esto, elegirá en qué línea de patrón se colocará y si alguna de los azulejos caerá al suelo o no</w:t>
+      </w:r>
+      <w:r>
+        <w:rPr>
+          <w:rFonts w:asciiTheme="minorHAnsi" w:eastAsiaTheme="minorHAnsi" w:hAnsiTheme="minorHAnsi" w:cstheme="minorBidi"/>
+          <w:color w:val="auto"/>
+          <w:sz w:val="22"/>
+          <w:szCs w:val="22"/>
+        </w:rPr>
+        <w:t xml:space="preserve"> dependiendo de si queda hueco en la línea de patrón, y en caso de que no cupieran en el suelo si la línea de patrón estuviera llena, se introducirían en la caja</w:t>
+      </w:r>
+      <w:r>
+        <w:rPr>
+          <w:rFonts w:asciiTheme="minorHAnsi" w:eastAsiaTheme="minorHAnsi" w:hAnsiTheme="minorHAnsi" w:cstheme="minorBidi"/>
+          <w:color w:val="auto"/>
+          <w:sz w:val="22"/>
+          <w:szCs w:val="22"/>
+        </w:rPr>
+        <w:t>.</w:t>
       </w:r>
     </w:p>
     <w:p>
@@ -1125,7 +1143,13 @@
         <w:t>Se ha llevado a cabo la fase del preparado de la siguiente ronda</w:t>
       </w:r>
       <w:r>
-        <w:t>: se seguirán haciendo rondas hasta que o no queden más fichas para jugar, o hasta que un jugador rellene una línea horizontal de 5 azulejos en su pared.</w:t>
+        <w:t xml:space="preserve">: se seguirán haciendo rondas hasta que o no queden más fichas para jugar, o hasta que un jugador rellene una línea horizontal de 5 azulejos </w:t>
+      </w:r>
+      <w:r>
+        <w:t xml:space="preserve">de distinto color </w:t>
+      </w:r>
+      <w:r>
+        <w:t>en su pared.</w:t>
       </w:r>
     </w:p>
     <w:p>
@@ -1151,11 +1175,24 @@
     </w:p>
     <w:p>
       <w:r>
-        <w:t>En nuestra práctica hemos tenido especial cuidado con respecto a las entradas inválidas para el usuario. Para ello, se ha controlado que la entrada del usuario sea siempre dentro del rango de valores válidos. Por lo tanto, sólo podrá escoger entre las factorías válidas y dentro de estas, sólo los colores que haya dentro. Se controlará que no se pueda entrar en una factoría que esté vacía, y también las líneas de patrón que ya tienen alguna pieza con anterioridad.</w:t>
-      </w:r>
-    </w:p>
-    <w:p>
-      <w:r>
+        <w:t xml:space="preserve">En nuestra práctica hemos tenido especial cuidado con respecto a las entradas inválidas para el usuario. Para ello, se ha controlado que la entrada del usuario sea siempre dentro del rango de valores válidos. Por lo tanto, sólo podrá escoger entre las factorías válidas y dentro de </w:t>
+      </w:r>
+      <w:r>
+        <w:t>é</w:t>
+      </w:r>
+      <w:r>
+        <w:t>stas, sólo los colores que haya dentro. Se controlará que no se pueda entrar en una factoría que esté vacía, y también las líneas de patrón que ya tienen alguna pieza con anterioridad</w:t>
+      </w:r>
+      <w:r>
+        <w:t xml:space="preserve"> para ver si los azulejos de un color se pueden color en alguna de las líneas o no</w:t>
+      </w:r>
+      <w:r>
+        <w:t>.</w:t>
+      </w:r>
+    </w:p>
+    <w:p>
+      <w:r>
+        <w:lastRenderedPageBreak/>
         <w:t>Otra peculiaridad es que la interfaz creada para el usuario</w:t>
       </w:r>
       <w:r>
@@ -1163,11 +1200,15 @@
       </w:r>
     </w:p>
     <w:p>
+      <w:r>
+        <w:t>Además, durante el periodo de alicatado se podrá observar como han quedado la pared y las líneas de patrón de cada jugador.</w:t>
+      </w:r>
+    </w:p>
+    <w:p>
       <w:pPr>
         <w:pStyle w:val="Ttulo2"/>
       </w:pPr>
       <w:r>
-        <w:lastRenderedPageBreak/>
         <w:t>Manual de uso</w:t>
       </w:r>
     </w:p>
@@ -1195,31 +1236,42 @@
         <w:t xml:space="preserve">Posteriormente, se mostrarán al jugador las factorías disponibles y este deberá elegir el número de la factoría de la que quiere coger fichas. </w:t>
       </w:r>
       <w:r>
-        <w:t>Se debe tener en cuenta que, para escoger fichas del centro de la mesa, se deberá especificar con el número siguiente a la última factoría. Es decir, si hay 2 jugadores y por lo tanto se generan 5 factorías, el centro se seleccionará con el número 6; si por el contrario fueran 3 jugadores con 7 factorías, se elegiría el centro con el número 8 y por último, con 4 jugadores y 9 factorías, el centro sería la número 10.</w:t>
+        <w:t xml:space="preserve">Se debe tener en cuenta que, para escoger fichas del centro de la mesa, se deberá especificar con el número siguiente a la última factoría. Es decir, si hay 2 jugadores y por lo tanto se generan 5 factorías, el centro se seleccionará con el número 6; si por el contrario fueran 3 jugadores con 7 factorías, se elegiría el centro con el número 8 </w:t>
+      </w:r>
+      <w:r>
+        <w:t>y,</w:t>
+      </w:r>
+      <w:r>
+        <w:t xml:space="preserve"> por último, con 4 jugadores y 9 factorías, el centro sería la número 10. </w:t>
+      </w:r>
+      <w:r>
+        <w:t xml:space="preserve">De esta manera, </w:t>
+      </w:r>
+      <w:r>
+        <w:t xml:space="preserve">la factoría elegida mostrará las fichas que contiene, y a la vez, las opciones disponibles para elegir. </w:t>
+      </w:r>
+      <w:r>
+        <w:t xml:space="preserve">Por lo tanto, </w:t>
+      </w:r>
+      <w:r>
+        <w:t xml:space="preserve">el usuario seleccionará el color de la siguiente manera: ‘A’., ‘O’., etc. Tras esto, elegirá en qué línea de patrón colocará estos azulejos para que posteriormente se metan en la pared </w:t>
+      </w:r>
+      <w:r>
+        <w:t>y se pasará automáticamente al turno del siguiente jugador.</w:t>
+      </w:r>
+      <w:r>
+        <w:t xml:space="preserve"> </w:t>
+      </w:r>
+    </w:p>
+    <w:p>
+      <w:r>
+        <w:t xml:space="preserve">Una vez se vacíen las factorías y el centro de la mesa se pasa al alicatado y posteriormente, se comprueba si algún jugador ha completado una de las filas de su pared/mosaico y si no es así, se rellenan las factorías, si es posible, y se comienza la siguiente ronda. Esto se repetiría hasta que se encuentre un ganador o no queden más fichas ni en el centro de la mesa, ni en las factorías ni </w:t>
+      </w:r>
+      <w:r>
+        <w:t>en la caja ni en la bolsa.</w:t>
       </w:r>
       <w:bookmarkStart w:id="1" w:name="_GoBack"/>
       <w:bookmarkEnd w:id="1"/>
-      <w:r>
-        <w:t xml:space="preserve"> </w:t>
-      </w:r>
-      <w:r>
-        <w:t xml:space="preserve">De esta manera, </w:t>
-      </w:r>
-      <w:r>
-        <w:t xml:space="preserve">la factoría elegida mostrará las fichas que contiene, y a la vez, las opciones disponibles para elegir. </w:t>
-      </w:r>
-      <w:r>
-        <w:t xml:space="preserve">Por lo tanto, </w:t>
-      </w:r>
-      <w:r>
-        <w:t xml:space="preserve">el usuario seleccionará el color de la siguiente manera: ‘A’., ‘O’., etc. Tras esto, elegirá en qué línea de patrón colocará estos azulejos para que posteriormente se metan en la pared </w:t>
-      </w:r>
-      <w:r>
-        <w:t>y se pasará automáticamente al turno del siguiente jugador.</w:t>
-      </w:r>
-      <w:r>
-        <w:t xml:space="preserve"> </w:t>
-      </w:r>
     </w:p>
     <w:sectPr>
       <w:pgSz w:w="11906" w:h="16838"/>
@@ -2187,6 +2239,7 @@
     <w:rsid w:val="00D62AE9"/>
     <w:rsid w:val="00DD6981"/>
     <w:rsid w:val="00E1687F"/>
+    <w:rsid w:val="00E87F51"/>
   </w:rsids>
   <m:mathPr>
     <m:mathFont m:val="Cambria Math"/>
@@ -2966,7 +3019,7 @@
 </file>
 
 <file path=customXml/itemProps1.xml><?xml version="1.0" encoding="utf-8"?>
-<ds:datastoreItem xmlns:ds="http://schemas.openxmlformats.org/officeDocument/2006/customXml" ds:itemID="{1CCB3C97-C0F9-4906-8572-B1E4D9486C4D}">
+<ds:datastoreItem xmlns:ds="http://schemas.openxmlformats.org/officeDocument/2006/customXml" ds:itemID="{3F888769-E6FF-434F-9DAD-409281DE7C1A}">
   <ds:schemaRefs>
     <ds:schemaRef ds:uri="http://schemas.openxmlformats.org/officeDocument/2006/bibliography"/>
   </ds:schemaRefs>

</xml_diff>